<commit_message>
introduction and background chapters
</commit_message>
<xml_diff>
--- a/dissertation/dissertation-introduction-revisited.docx
+++ b/dissertation/dissertation-introduction-revisited.docx
@@ -3,6 +3,40 @@
 <w:document xmlns:wpc="http://schemas.microsoft.com/office/word/2010/wordprocessingCanvas" xmlns:mc="http://schemas.openxmlformats.org/markup-compatibility/2006" xmlns:o="urn:schemas-microsoft-com:office:office" xmlns:r="http://schemas.openxmlformats.org/officeDocument/2006/relationships" xmlns:m="http://schemas.openxmlformats.org/officeDocument/2006/math" xmlns:v="urn:schemas-microsoft-com:vml" xmlns:wp14="http://schemas.microsoft.com/office/word/2010/wordprocessingDrawing" xmlns:wp="http://schemas.openxmlformats.org/drawingml/2006/wordprocessingDrawing" xmlns:w10="urn:schemas-microsoft-com:office:word" xmlns:w="http://schemas.openxmlformats.org/wordprocessingml/2006/main" xmlns:w14="http://schemas.microsoft.com/office/word/2010/wordml" xmlns:wpg="http://schemas.microsoft.com/office/word/2010/wordprocessingGroup" xmlns:wpi="http://schemas.microsoft.com/office/word/2010/wordprocessingInk" xmlns:wne="http://schemas.microsoft.com/office/word/2006/wordml" xmlns:wps="http://schemas.microsoft.com/office/word/2010/wordprocessingShape" mc:Ignorable="w14 wp14">
   <w:body>
     <w:p>
+      <w:pPr>
+        <w:rPr>
+          <w:b/>
+          <w:sz w:val="40"/>
+          <w:szCs w:val="40"/>
+        </w:rPr>
+      </w:pPr>
+      <w:r>
+        <w:rPr>
+          <w:b/>
+          <w:sz w:val="40"/>
+          <w:szCs w:val="40"/>
+        </w:rPr>
+        <w:t>Chapter 1</w:t>
+      </w:r>
+    </w:p>
+    <w:p>
+      <w:pPr>
+        <w:rPr>
+          <w:b/>
+          <w:sz w:val="36"/>
+          <w:szCs w:val="36"/>
+        </w:rPr>
+      </w:pPr>
+      <w:r>
+        <w:rPr>
+          <w:b/>
+          <w:sz w:val="36"/>
+          <w:szCs w:val="36"/>
+        </w:rPr>
+        <w:t>Introduction</w:t>
+      </w:r>
+    </w:p>
+    <w:p>
       <w:r>
         <w:t>T</w:t>
       </w:r>
@@ -177,13 +211,19 @@
         <w:rPr>
           <w:i/>
         </w:rPr>
-        <w:t>nteractive Worked Examples (IWE.</w:t>
+        <w:t>nteractive Worked Examples (IWE</w:t>
       </w:r>
       <w:r>
         <w:rPr>
           <w:i/>
         </w:rPr>
-        <w:t>,</w:t>
+        <w:t>)</w:t>
+      </w:r>
+      <w:r>
+        <w:rPr>
+          <w:i/>
+        </w:rPr>
+        <w:t>.</w:t>
       </w:r>
       <w:r>
         <w:t xml:space="preserve"> </w:t>
@@ -311,7 +351,11 @@
         <w:t>to the service provider</w:t>
       </w:r>
       <w:r>
-        <w:t xml:space="preserve"> responsible for the particular school needs to be made. The service provider will then need to analyse the risk that installing IWE will pose to the whole system and submit a further request to a local authority responsible for the particular school. This gives the motivation of</w:t>
+        <w:t xml:space="preserve"> responsible for the particular school needs to be made. The service provider will then need </w:t>
+      </w:r>
+      <w:r>
+        <w:lastRenderedPageBreak/>
+        <w:t>to analyse the risk that installing IWE will pose to the whole system and submit a further request to a local authority responsible for the particular school. This gives the motivation of</w:t>
       </w:r>
       <w:r>
         <w:t xml:space="preserve"> recreating IWE as a</w:t>
@@ -329,7 +373,6 @@
         <w:t xml:space="preserve"> </w:t>
       </w:r>
       <w:r>
-        <w:lastRenderedPageBreak/>
         <w:t xml:space="preserve">Furthermore, </w:t>
       </w:r>
       <w:r>
@@ -542,22 +585,31 @@
       <w:r>
         <w:t xml:space="preserve">more background for the motivation of the project, </w:t>
       </w:r>
+      <w:r>
+        <w:t xml:space="preserve">the requirements for, as well as the design and </w:t>
+      </w:r>
+      <w:r>
+        <w:t xml:space="preserve">the </w:t>
+      </w:r>
+      <w:r>
+        <w:t>implementation of WEAVE</w:t>
+      </w:r>
+      <w:r>
+        <w:t xml:space="preserve"> together with</w:t>
+      </w:r>
+      <w:r>
+        <w:t xml:space="preserve"> the testing methods that were used to ensure that the application works as intended. </w:t>
+      </w:r>
       <w:bookmarkStart w:id="0" w:name="_GoBack"/>
       <w:bookmarkEnd w:id="0"/>
       <w:r>
-        <w:t xml:space="preserve">the requirements for, as well as the design and </w:t>
-      </w:r>
-      <w:r>
-        <w:t xml:space="preserve">the </w:t>
-      </w:r>
-      <w:r>
-        <w:t>implementation of WEAVE</w:t>
-      </w:r>
-      <w:r>
-        <w:t xml:space="preserve"> together with</w:t>
-      </w:r>
-      <w:r>
-        <w:t xml:space="preserve"> the testing methods that were used to ensure that the application works as intended. An evaluation chapter follows making conclusions about the WEAVE’s successful integration in every day teaching practices in schools. The final chapter is dedicated to the future developments for the system which will be addressed shortly.</w:t>
+        <w:t xml:space="preserve">An evaluation chapter follows making conclusions about the WEAVE’s </w:t>
+      </w:r>
+      <w:r>
+        <w:t>successful integration in every</w:t>
+      </w:r>
+      <w:r>
+        <w:t>day teaching practices in schools. The final chapter is dedicated to the future developments for the system which will be addressed shortly.</w:t>
       </w:r>
     </w:p>
     <w:p/>

</xml_diff>